<commit_message>
Ejercicios 28 y 29.
Terminados.
</commit_message>
<xml_diff>
--- a/Dossier2020-21-M3-UF1.docx
+++ b/Dossier2020-21-M3-UF1.docx
@@ -2,8 +2,8 @@
 <file path=word/document.xml><?xml version="1.0" encoding="utf-8"?>
 <w:document xmlns:wpc="http://schemas.microsoft.com/office/word/2010/wordprocessingCanvas" xmlns:cx="http://schemas.microsoft.com/office/drawing/2014/chartex" xmlns:cx1="http://schemas.microsoft.com/office/drawing/2015/9/8/chartex" xmlns:cx2="http://schemas.microsoft.com/office/drawing/2015/10/21/chartex" xmlns:cx3="http://schemas.microsoft.com/office/drawing/2016/5/9/chartex" xmlns:cx4="http://schemas.microsoft.com/office/drawing/2016/5/10/chartex" xmlns:cx5="http://schemas.microsoft.com/office/drawing/2016/5/11/chartex" xmlns:cx6="http://schemas.microsoft.com/office/drawing/2016/5/12/chartex" xmlns:cx7="http://schemas.microsoft.com/office/drawing/2016/5/13/chartex" xmlns:cx8="http://schemas.microsoft.com/office/drawing/2016/5/14/chartex" xmlns:mc="http://schemas.openxmlformats.org/markup-compatibility/2006" xmlns:aink="http://schemas.microsoft.com/office/drawing/2016/ink" xmlns:am3d="http://schemas.microsoft.com/office/drawing/2017/model3d" xmlns:o="urn:schemas-microsoft-com:office:office" xmlns:r="http://schemas.openxmlformats.org/officeDocument/2006/relationships" xmlns:m="http://schemas.openxmlformats.org/officeDocument/2006/math" xmlns:v="urn:schemas-microsoft-com:vml" xmlns:wp14="http://schemas.microsoft.com/office/word/2010/wordprocessingDrawing" xmlns:wp="http://schemas.openxmlformats.org/drawingml/2006/wordprocessingDrawing" xmlns:w10="urn:schemas-microsoft-com:office:word" xmlns:w="http://schemas.openxmlformats.org/wordprocessingml/2006/main" xmlns:w14="http://schemas.microsoft.com/office/word/2010/wordml" xmlns:w15="http://schemas.microsoft.com/office/word/2012/wordml" xmlns:w16cex="http://schemas.microsoft.com/office/word/2018/wordml/cex" xmlns:w16cid="http://schemas.microsoft.com/office/word/2016/wordml/cid" xmlns:w16="http://schemas.microsoft.com/office/word/2018/wordml" xmlns:w16se="http://schemas.microsoft.com/office/word/2015/wordml/symex" xmlns:wpg="http://schemas.microsoft.com/office/word/2010/wordprocessingGroup" xmlns:wpi="http://schemas.microsoft.com/office/word/2010/wordprocessingInk" xmlns:wne="http://schemas.microsoft.com/office/word/2006/wordml" xmlns:wps="http://schemas.microsoft.com/office/word/2010/wordprocessingShape" mc:Ignorable="w14 w15 w16se w16cid w16 w16cex wp14">
   <w:body>
-    <w:bookmarkStart w:id="0" w:name="_Toc456694923" w:displacedByCustomXml="next"/>
-    <w:bookmarkStart w:id="1" w:name="_Toc456694811" w:displacedByCustomXml="next"/>
+    <w:bookmarkStart w:id="0" w:name="_Toc456694811" w:displacedByCustomXml="next"/>
+    <w:bookmarkStart w:id="1" w:name="_Toc456694923" w:displacedByCustomXml="next"/>
     <w:sdt>
       <w:sdtPr>
         <w:rPr>
@@ -88,73 +88,7 @@
                               <w:szCs w:val="72"/>
                               <w:lang w:val="es-ES"/>
                             </w:rPr>
-                            <w:t xml:space="preserve">Dossier </w:t>
-                          </w:r>
-                          <w:proofErr w:type="spellStart"/>
-                          <w:r>
-                            <w:rPr>
-                              <w:rFonts w:asciiTheme="majorHAnsi" w:eastAsiaTheme="majorEastAsia" w:hAnsiTheme="majorHAnsi" w:cstheme="majorBidi"/>
-                              <w:color w:val="262626" w:themeColor="text1" w:themeTint="D9"/>
-                              <w:sz w:val="72"/>
-                              <w:szCs w:val="72"/>
-                              <w:lang w:val="es-ES"/>
-                            </w:rPr>
-                            <w:t>Exercicis</w:t>
-                          </w:r>
-                          <w:proofErr w:type="spellEnd"/>
-                          <w:r>
-                            <w:rPr>
-                              <w:rFonts w:asciiTheme="majorHAnsi" w:eastAsiaTheme="majorEastAsia" w:hAnsiTheme="majorHAnsi" w:cstheme="majorBidi"/>
-                              <w:color w:val="262626" w:themeColor="text1" w:themeTint="D9"/>
-                              <w:sz w:val="72"/>
-                              <w:szCs w:val="72"/>
-                              <w:lang w:val="es-ES"/>
-                            </w:rPr>
-                            <w:t xml:space="preserve"> M3 UF</w:t>
-                          </w:r>
-                          <w:proofErr w:type="gramStart"/>
-                          <w:r>
-                            <w:rPr>
-                              <w:rFonts w:asciiTheme="majorHAnsi" w:eastAsiaTheme="majorEastAsia" w:hAnsiTheme="majorHAnsi" w:cstheme="majorBidi"/>
-                              <w:color w:val="262626" w:themeColor="text1" w:themeTint="D9"/>
-                              <w:sz w:val="72"/>
-                              <w:szCs w:val="72"/>
-                              <w:lang w:val="es-ES"/>
-                            </w:rPr>
-                            <w:t>1 :</w:t>
-                          </w:r>
-                          <w:proofErr w:type="gramEnd"/>
-                          <w:r>
-                            <w:rPr>
-                              <w:rFonts w:asciiTheme="majorHAnsi" w:eastAsiaTheme="majorEastAsia" w:hAnsiTheme="majorHAnsi" w:cstheme="majorBidi"/>
-                              <w:color w:val="262626" w:themeColor="text1" w:themeTint="D9"/>
-                              <w:sz w:val="72"/>
-                              <w:szCs w:val="72"/>
-                              <w:lang w:val="es-ES"/>
-                            </w:rPr>
-                            <w:t xml:space="preserve"> </w:t>
-                          </w:r>
-                          <w:proofErr w:type="spellStart"/>
-                          <w:r>
-                            <w:rPr>
-                              <w:rFonts w:asciiTheme="majorHAnsi" w:eastAsiaTheme="majorEastAsia" w:hAnsiTheme="majorHAnsi" w:cstheme="majorBidi"/>
-                              <w:color w:val="262626" w:themeColor="text1" w:themeTint="D9"/>
-                              <w:sz w:val="72"/>
-                              <w:szCs w:val="72"/>
-                              <w:lang w:val="es-ES"/>
-                            </w:rPr>
-                            <w:t>Programació</w:t>
-                          </w:r>
-                          <w:proofErr w:type="spellEnd"/>
-                          <w:r>
-                            <w:rPr>
-                              <w:rFonts w:asciiTheme="majorHAnsi" w:eastAsiaTheme="majorEastAsia" w:hAnsiTheme="majorHAnsi" w:cstheme="majorBidi"/>
-                              <w:color w:val="262626" w:themeColor="text1" w:themeTint="D9"/>
-                              <w:sz w:val="72"/>
-                              <w:szCs w:val="72"/>
-                              <w:lang w:val="es-ES"/>
-                            </w:rPr>
-                            <w:t xml:space="preserve"> estructurada</w:t>
+                            <w:t>Dossier Exercicis M3 UF1 : Programació estructurada</w:t>
                           </w:r>
                         </w:sdtContent>
                       </w:sdt>
@@ -6137,12 +6071,10 @@
         <w:t xml:space="preserve"> Celsius son </w:t>
       </w:r>
       <w:proofErr w:type="spellStart"/>
-      <w:proofErr w:type="gramStart"/>
       <w:r>
         <w:t>yyy.yy</w:t>
       </w:r>
       <w:proofErr w:type="spellEnd"/>
-      <w:proofErr w:type="gramEnd"/>
       <w:r>
         <w:t xml:space="preserve"> </w:t>
       </w:r>
@@ -6216,7 +6148,6 @@
         <w:t xml:space="preserve"> Fahrenheit son </w:t>
       </w:r>
       <w:proofErr w:type="spellStart"/>
-      <w:proofErr w:type="gramStart"/>
       <w:r>
         <w:rPr>
           <w:lang w:val="en-GB"/>
@@ -6224,7 +6155,6 @@
         <w:t>yyy.yy</w:t>
       </w:r>
       <w:proofErr w:type="spellEnd"/>
-      <w:proofErr w:type="gramEnd"/>
       <w:r>
         <w:rPr>
           <w:lang w:val="en-GB"/>
@@ -7297,7 +7227,6 @@
         <w:t xml:space="preserve"> tres nombre </w:t>
       </w:r>
       <w:proofErr w:type="spellStart"/>
-      <w:proofErr w:type="gramStart"/>
       <w:r>
         <w:rPr>
           <w:szCs w:val="20"/>
@@ -7305,7 +7234,6 @@
         <w:t>a,b</w:t>
       </w:r>
       <w:proofErr w:type="spellEnd"/>
-      <w:proofErr w:type="gramEnd"/>
       <w:r>
         <w:rPr>
           <w:szCs w:val="20"/>
@@ -10935,7 +10863,6 @@
                 <w:lang w:val="ca-ES"/>
               </w:rPr>
             </w:pPr>
-            <w:proofErr w:type="gramStart"/>
             <w:r>
               <w:rPr>
                 <w:sz w:val="20"/>
@@ -10998,7 +10925,6 @@
               </w:rPr>
               <w:t xml:space="preserve"> divisibles entre 4?</w:t>
             </w:r>
-            <w:proofErr w:type="gramEnd"/>
           </w:p>
         </w:tc>
         <w:tc>
@@ -22085,7 +22011,7 @@
     <w:p>
       <w:r>
         <w:rPr>
-          <w:highlight w:val="magenta"/>
+          <w:highlight w:val="green"/>
         </w:rPr>
         <w:lastRenderedPageBreak/>
         <w:t>(</w:t>
@@ -22094,14 +22020,14 @@
       <w:r>
         <w:rPr>
           <w:b/>
-          <w:highlight w:val="magenta"/>
+          <w:highlight w:val="green"/>
         </w:rPr>
         <w:t>Mastermind</w:t>
       </w:r>
       <w:proofErr w:type="spellEnd"/>
       <w:r>
         <w:rPr>
-          <w:highlight w:val="magenta"/>
+          <w:highlight w:val="green"/>
         </w:rPr>
         <w:t>)</w:t>
       </w:r>
@@ -41756,10 +41682,6 @@
 </file>
 
 <file path=customXml/item1.xml><?xml version="1.0" encoding="utf-8"?>
-<b:Sources xmlns:b="http://schemas.openxmlformats.org/officeDocument/2006/bibliography" xmlns="http://schemas.openxmlformats.org/officeDocument/2006/bibliography" SelectedStyle="\APASixthEditionOfficeOnline.xsl" StyleName="APA" Version="6"/>
-</file>
-
-<file path=customXml/item2.xml><?xml version="1.0" encoding="utf-8"?>
 <?mso-contentType ?>
 <FormTemplates xmlns="http://schemas.microsoft.com/sharepoint/v3/contenttype/forms">
   <Display>DocumentLibraryForm</Display>
@@ -41768,18 +41690,22 @@
 </FormTemplates>
 </file>
 
+<file path=customXml/item2.xml><?xml version="1.0" encoding="utf-8"?>
+<b:Sources xmlns:b="http://schemas.openxmlformats.org/officeDocument/2006/bibliography" xmlns="http://schemas.openxmlformats.org/officeDocument/2006/bibliography" SelectedStyle="\APASixthEditionOfficeOnline.xsl" StyleName="APA" Version="6"/>
+</file>
+
 <file path=customXml/itemProps1.xml><?xml version="1.0" encoding="utf-8"?>
+<ds:datastoreItem xmlns:ds="http://schemas.openxmlformats.org/officeDocument/2006/customXml" ds:itemID="{3A06CB4F-E30C-4771-94AE-F7169303B6DE}">
+  <ds:schemaRefs>
+    <ds:schemaRef ds:uri="http://schemas.microsoft.com/sharepoint/v3/contenttype/forms"/>
+  </ds:schemaRefs>
+</ds:datastoreItem>
+</file>
+
+<file path=customXml/itemProps2.xml><?xml version="1.0" encoding="utf-8"?>
 <ds:datastoreItem xmlns:ds="http://schemas.openxmlformats.org/officeDocument/2006/customXml" ds:itemID="{C4B0A65B-3E04-4635-B80B-50E8E99A82AF}">
   <ds:schemaRefs>
     <ds:schemaRef ds:uri="http://schemas.openxmlformats.org/officeDocument/2006/bibliography"/>
   </ds:schemaRefs>
 </ds:datastoreItem>
-</file>
-
-<file path=customXml/itemProps2.xml><?xml version="1.0" encoding="utf-8"?>
-<ds:datastoreItem xmlns:ds="http://schemas.openxmlformats.org/officeDocument/2006/customXml" ds:itemID="{3A06CB4F-E30C-4771-94AE-F7169303B6DE}">
-  <ds:schemaRefs>
-    <ds:schemaRef ds:uri="http://schemas.microsoft.com/sharepoint/v3/contenttype/forms"/>
-  </ds:schemaRefs>
-</ds:datastoreItem>
 </file>
</xml_diff>

<commit_message>
UPDATE. Ejercicio 29, Terminado
</commit_message>
<xml_diff>
--- a/Dossier2020-21-M3-UF1.docx
+++ b/Dossier2020-21-M3-UF1.docx
@@ -2,8 +2,8 @@
 <file path=word/document.xml><?xml version="1.0" encoding="utf-8"?>
 <w:document xmlns:wpc="http://schemas.microsoft.com/office/word/2010/wordprocessingCanvas" xmlns:cx="http://schemas.microsoft.com/office/drawing/2014/chartex" xmlns:cx1="http://schemas.microsoft.com/office/drawing/2015/9/8/chartex" xmlns:cx2="http://schemas.microsoft.com/office/drawing/2015/10/21/chartex" xmlns:cx3="http://schemas.microsoft.com/office/drawing/2016/5/9/chartex" xmlns:cx4="http://schemas.microsoft.com/office/drawing/2016/5/10/chartex" xmlns:cx5="http://schemas.microsoft.com/office/drawing/2016/5/11/chartex" xmlns:cx6="http://schemas.microsoft.com/office/drawing/2016/5/12/chartex" xmlns:cx7="http://schemas.microsoft.com/office/drawing/2016/5/13/chartex" xmlns:cx8="http://schemas.microsoft.com/office/drawing/2016/5/14/chartex" xmlns:mc="http://schemas.openxmlformats.org/markup-compatibility/2006" xmlns:aink="http://schemas.microsoft.com/office/drawing/2016/ink" xmlns:am3d="http://schemas.microsoft.com/office/drawing/2017/model3d" xmlns:o="urn:schemas-microsoft-com:office:office" xmlns:r="http://schemas.openxmlformats.org/officeDocument/2006/relationships" xmlns:m="http://schemas.openxmlformats.org/officeDocument/2006/math" xmlns:v="urn:schemas-microsoft-com:vml" xmlns:wp14="http://schemas.microsoft.com/office/word/2010/wordprocessingDrawing" xmlns:wp="http://schemas.openxmlformats.org/drawingml/2006/wordprocessingDrawing" xmlns:w10="urn:schemas-microsoft-com:office:word" xmlns:w="http://schemas.openxmlformats.org/wordprocessingml/2006/main" xmlns:w14="http://schemas.microsoft.com/office/word/2010/wordml" xmlns:w15="http://schemas.microsoft.com/office/word/2012/wordml" xmlns:w16cex="http://schemas.microsoft.com/office/word/2018/wordml/cex" xmlns:w16cid="http://schemas.microsoft.com/office/word/2016/wordml/cid" xmlns:w16="http://schemas.microsoft.com/office/word/2018/wordml" xmlns:w16se="http://schemas.microsoft.com/office/word/2015/wordml/symex" xmlns:wpg="http://schemas.microsoft.com/office/word/2010/wordprocessingGroup" xmlns:wpi="http://schemas.microsoft.com/office/word/2010/wordprocessingInk" xmlns:wne="http://schemas.microsoft.com/office/word/2006/wordml" xmlns:wps="http://schemas.microsoft.com/office/word/2010/wordprocessingShape" mc:Ignorable="w14 w15 w16se w16cid w16 w16cex wp14">
   <w:body>
-    <w:bookmarkStart w:id="0" w:name="_Toc456694811" w:displacedByCustomXml="next"/>
-    <w:bookmarkStart w:id="1" w:name="_Toc456694923" w:displacedByCustomXml="next"/>
+    <w:bookmarkStart w:id="0" w:name="_Toc456694923" w:displacedByCustomXml="next"/>
+    <w:bookmarkStart w:id="1" w:name="_Toc456694811" w:displacedByCustomXml="next"/>
     <w:sdt>
       <w:sdtPr>
         <w:rPr>
@@ -79,6 +79,7 @@
                           <w:dataBinding w:prefixMappings="xmlns:ns0='http://purl.org/dc/elements/1.1/' xmlns:ns1='http://schemas.openxmlformats.org/package/2006/metadata/core-properties' " w:xpath="/ns1:coreProperties[1]/ns0:title[1]" w:storeItemID="{6C3C8BC8-F283-45AE-878A-BAB7291924A1}"/>
                           <w:text/>
                         </w:sdtPr>
+                        <w:sdtEndPr/>
                         <w:sdtContent>
                           <w:r>
                             <w:rPr>
@@ -210,6 +211,7 @@
                           <w:calendar w:val="gregorian"/>
                         </w:date>
                       </w:sdtPr>
+                      <w:sdtEndPr/>
                       <w:sdtContent>
                         <w:p>
                           <w:pPr>
@@ -22011,7 +22013,7 @@
     <w:p>
       <w:r>
         <w:rPr>
-          <w:highlight w:val="green"/>
+          <w:highlight w:val="magenta"/>
         </w:rPr>
         <w:lastRenderedPageBreak/>
         <w:t>(</w:t>
@@ -22020,14 +22022,14 @@
       <w:r>
         <w:rPr>
           <w:b/>
-          <w:highlight w:val="green"/>
+          <w:highlight w:val="magenta"/>
         </w:rPr>
         <w:t>Mastermind</w:t>
       </w:r>
       <w:proofErr w:type="spellEnd"/>
       <w:r>
         <w:rPr>
-          <w:highlight w:val="green"/>
+          <w:highlight w:val="magenta"/>
         </w:rPr>
         <w:t>)</w:t>
       </w:r>
@@ -41682,6 +41684,10 @@
 </file>
 
 <file path=customXml/item1.xml><?xml version="1.0" encoding="utf-8"?>
+<b:Sources xmlns:b="http://schemas.openxmlformats.org/officeDocument/2006/bibliography" xmlns="http://schemas.openxmlformats.org/officeDocument/2006/bibliography" SelectedStyle="\APASixthEditionOfficeOnline.xsl" StyleName="APA" Version="6"/>
+</file>
+
+<file path=customXml/item2.xml><?xml version="1.0" encoding="utf-8"?>
 <?mso-contentType ?>
 <FormTemplates xmlns="http://schemas.microsoft.com/sharepoint/v3/contenttype/forms">
   <Display>DocumentLibraryForm</Display>
@@ -41690,22 +41696,18 @@
 </FormTemplates>
 </file>
 
-<file path=customXml/item2.xml><?xml version="1.0" encoding="utf-8"?>
-<b:Sources xmlns:b="http://schemas.openxmlformats.org/officeDocument/2006/bibliography" xmlns="http://schemas.openxmlformats.org/officeDocument/2006/bibliography" SelectedStyle="\APASixthEditionOfficeOnline.xsl" StyleName="APA" Version="6"/>
+<file path=customXml/itemProps1.xml><?xml version="1.0" encoding="utf-8"?>
+<ds:datastoreItem xmlns:ds="http://schemas.openxmlformats.org/officeDocument/2006/customXml" ds:itemID="{C4B0A65B-3E04-4635-B80B-50E8E99A82AF}">
+  <ds:schemaRefs>
+    <ds:schemaRef ds:uri="http://schemas.openxmlformats.org/officeDocument/2006/bibliography"/>
+  </ds:schemaRefs>
+</ds:datastoreItem>
 </file>
 
-<file path=customXml/itemProps1.xml><?xml version="1.0" encoding="utf-8"?>
+<file path=customXml/itemProps2.xml><?xml version="1.0" encoding="utf-8"?>
 <ds:datastoreItem xmlns:ds="http://schemas.openxmlformats.org/officeDocument/2006/customXml" ds:itemID="{3A06CB4F-E30C-4771-94AE-F7169303B6DE}">
   <ds:schemaRefs>
     <ds:schemaRef ds:uri="http://schemas.microsoft.com/sharepoint/v3/contenttype/forms"/>
   </ds:schemaRefs>
 </ds:datastoreItem>
-</file>
-
-<file path=customXml/itemProps2.xml><?xml version="1.0" encoding="utf-8"?>
-<ds:datastoreItem xmlns:ds="http://schemas.openxmlformats.org/officeDocument/2006/customXml" ds:itemID="{C4B0A65B-3E04-4635-B80B-50E8E99A82AF}">
-  <ds:schemaRefs>
-    <ds:schemaRef ds:uri="http://schemas.openxmlformats.org/officeDocument/2006/bibliography"/>
-  </ds:schemaRefs>
-</ds:datastoreItem>
 </file>
</xml_diff>

<commit_message>
UPDATE Tema 3. Ejercicios 1,2 & 3 Terminados
</commit_message>
<xml_diff>
--- a/Dossier2020-21-M3-UF1.docx
+++ b/Dossier2020-21-M3-UF1.docx
@@ -2,8 +2,8 @@
 <file path=word/document.xml><?xml version="1.0" encoding="utf-8"?>
 <w:document xmlns:wpc="http://schemas.microsoft.com/office/word/2010/wordprocessingCanvas" xmlns:cx="http://schemas.microsoft.com/office/drawing/2014/chartex" xmlns:cx1="http://schemas.microsoft.com/office/drawing/2015/9/8/chartex" xmlns:cx2="http://schemas.microsoft.com/office/drawing/2015/10/21/chartex" xmlns:cx3="http://schemas.microsoft.com/office/drawing/2016/5/9/chartex" xmlns:cx4="http://schemas.microsoft.com/office/drawing/2016/5/10/chartex" xmlns:cx5="http://schemas.microsoft.com/office/drawing/2016/5/11/chartex" xmlns:cx6="http://schemas.microsoft.com/office/drawing/2016/5/12/chartex" xmlns:cx7="http://schemas.microsoft.com/office/drawing/2016/5/13/chartex" xmlns:cx8="http://schemas.microsoft.com/office/drawing/2016/5/14/chartex" xmlns:mc="http://schemas.openxmlformats.org/markup-compatibility/2006" xmlns:aink="http://schemas.microsoft.com/office/drawing/2016/ink" xmlns:am3d="http://schemas.microsoft.com/office/drawing/2017/model3d" xmlns:o="urn:schemas-microsoft-com:office:office" xmlns:r="http://schemas.openxmlformats.org/officeDocument/2006/relationships" xmlns:m="http://schemas.openxmlformats.org/officeDocument/2006/math" xmlns:v="urn:schemas-microsoft-com:vml" xmlns:wp14="http://schemas.microsoft.com/office/word/2010/wordprocessingDrawing" xmlns:wp="http://schemas.openxmlformats.org/drawingml/2006/wordprocessingDrawing" xmlns:w10="urn:schemas-microsoft-com:office:word" xmlns:w="http://schemas.openxmlformats.org/wordprocessingml/2006/main" xmlns:w14="http://schemas.microsoft.com/office/word/2010/wordml" xmlns:w15="http://schemas.microsoft.com/office/word/2012/wordml" xmlns:w16cex="http://schemas.microsoft.com/office/word/2018/wordml/cex" xmlns:w16cid="http://schemas.microsoft.com/office/word/2016/wordml/cid" xmlns:w16="http://schemas.microsoft.com/office/word/2018/wordml" xmlns:w16se="http://schemas.microsoft.com/office/word/2015/wordml/symex" xmlns:wpg="http://schemas.microsoft.com/office/word/2010/wordprocessingGroup" xmlns:wpi="http://schemas.microsoft.com/office/word/2010/wordprocessingInk" xmlns:wne="http://schemas.microsoft.com/office/word/2006/wordml" xmlns:wps="http://schemas.microsoft.com/office/word/2010/wordprocessingShape" mc:Ignorable="w14 w15 w16se w16cid w16 w16cex wp14">
   <w:body>
-    <w:bookmarkStart w:id="0" w:name="_Toc456694923" w:displacedByCustomXml="next"/>
-    <w:bookmarkStart w:id="1" w:name="_Toc456694811" w:displacedByCustomXml="next"/>
+    <w:bookmarkStart w:id="0" w:name="_Toc456694811" w:displacedByCustomXml="next"/>
+    <w:bookmarkStart w:id="1" w:name="_Toc456694923" w:displacedByCustomXml="next"/>
     <w:sdt>
       <w:sdtPr>
         <w:rPr>
@@ -79,7 +79,6 @@
                           <w:dataBinding w:prefixMappings="xmlns:ns0='http://purl.org/dc/elements/1.1/' xmlns:ns1='http://schemas.openxmlformats.org/package/2006/metadata/core-properties' " w:xpath="/ns1:coreProperties[1]/ns0:title[1]" w:storeItemID="{6C3C8BC8-F283-45AE-878A-BAB7291924A1}"/>
                           <w:text/>
                         </w:sdtPr>
-                        <w:sdtEndPr/>
                         <w:sdtContent>
                           <w:r>
                             <w:rPr>
@@ -211,7 +210,6 @@
                           <w:calendar w:val="gregorian"/>
                         </w:date>
                       </w:sdtPr>
-                      <w:sdtEndPr/>
                       <w:sdtContent>
                         <w:p>
                           <w:pPr>
@@ -24052,6 +24050,7 @@
       </w:pPr>
       <w:r>
         <w:rPr>
+          <w:highlight w:val="green"/>
           <w:lang w:val="ca-ES"/>
         </w:rPr>
         <w:t>(</w:t>
@@ -24060,6 +24059,7 @@
       <w:r>
         <w:rPr>
           <w:b/>
+          <w:highlight w:val="green"/>
           <w:lang w:val="ca-ES"/>
         </w:rPr>
         <w:t>Maxim</w:t>
@@ -24067,9 +24067,16 @@
       <w:proofErr w:type="spellEnd"/>
       <w:r>
         <w:rPr>
+          <w:highlight w:val="green"/>
           <w:lang w:val="ca-ES"/>
         </w:rPr>
-        <w:t xml:space="preserve">) </w:t>
+        <w:t>)</w:t>
+      </w:r>
+      <w:r>
+        <w:rPr>
+          <w:lang w:val="ca-ES"/>
+        </w:rPr>
+        <w:t xml:space="preserve"> </w:t>
       </w:r>
       <w:r>
         <w:rPr>
@@ -24145,6 +24152,7 @@
       </w:pPr>
       <w:r>
         <w:rPr>
+          <w:highlight w:val="green"/>
           <w:lang w:val="ca-ES"/>
         </w:rPr>
         <w:t>(</w:t>
@@ -24153,6 +24161,7 @@
       <w:r>
         <w:rPr>
           <w:b/>
+          <w:highlight w:val="green"/>
           <w:lang w:val="ca-ES"/>
         </w:rPr>
         <w:t>NotaNumericaaLLetres</w:t>
@@ -24160,9 +24169,16 @@
       <w:proofErr w:type="spellEnd"/>
       <w:r>
         <w:rPr>
+          <w:highlight w:val="green"/>
           <w:lang w:val="ca-ES"/>
         </w:rPr>
-        <w:t xml:space="preserve">) </w:t>
+        <w:t>)</w:t>
+      </w:r>
+      <w:r>
+        <w:rPr>
+          <w:lang w:val="ca-ES"/>
+        </w:rPr>
+        <w:t xml:space="preserve"> </w:t>
       </w:r>
       <w:r>
         <w:rPr>
@@ -24266,23 +24282,25 @@
       </w:pPr>
       <w:r>
         <w:rPr>
+          <w:highlight w:val="green"/>
           <w:lang w:val="ca-ES"/>
         </w:rPr>
         <w:t>(</w:t>
+      </w:r>
+      <w:r>
+        <w:rPr>
+          <w:b/>
+          <w:highlight w:val="green"/>
+          <w:lang w:val="ca-ES"/>
+        </w:rPr>
+        <w:t>NotaNumericaaLLetres2)</w:t>
       </w:r>
       <w:r>
         <w:rPr>
           <w:b/>
           <w:lang w:val="ca-ES"/>
         </w:rPr>
-        <w:t>NotaNumericaaLLetres2</w:t>
-      </w:r>
-      <w:r>
-        <w:rPr>
-          <w:b/>
-          <w:lang w:val="ca-ES"/>
-        </w:rPr>
-        <w:t xml:space="preserve">) </w:t>
+        <w:t xml:space="preserve"> </w:t>
       </w:r>
       <w:r>
         <w:rPr>
@@ -41684,10 +41702,6 @@
 </file>
 
 <file path=customXml/item1.xml><?xml version="1.0" encoding="utf-8"?>
-<b:Sources xmlns:b="http://schemas.openxmlformats.org/officeDocument/2006/bibliography" xmlns="http://schemas.openxmlformats.org/officeDocument/2006/bibliography" SelectedStyle="\APASixthEditionOfficeOnline.xsl" StyleName="APA" Version="6"/>
-</file>
-
-<file path=customXml/item2.xml><?xml version="1.0" encoding="utf-8"?>
 <?mso-contentType ?>
 <FormTemplates xmlns="http://schemas.microsoft.com/sharepoint/v3/contenttype/forms">
   <Display>DocumentLibraryForm</Display>
@@ -41696,18 +41710,22 @@
 </FormTemplates>
 </file>
 
+<file path=customXml/item2.xml><?xml version="1.0" encoding="utf-8"?>
+<b:Sources xmlns:b="http://schemas.openxmlformats.org/officeDocument/2006/bibliography" xmlns="http://schemas.openxmlformats.org/officeDocument/2006/bibliography" SelectedStyle="\APASixthEditionOfficeOnline.xsl" StyleName="APA" Version="6"/>
+</file>
+
 <file path=customXml/itemProps1.xml><?xml version="1.0" encoding="utf-8"?>
+<ds:datastoreItem xmlns:ds="http://schemas.openxmlformats.org/officeDocument/2006/customXml" ds:itemID="{3A06CB4F-E30C-4771-94AE-F7169303B6DE}">
+  <ds:schemaRefs>
+    <ds:schemaRef ds:uri="http://schemas.microsoft.com/sharepoint/v3/contenttype/forms"/>
+  </ds:schemaRefs>
+</ds:datastoreItem>
+</file>
+
+<file path=customXml/itemProps2.xml><?xml version="1.0" encoding="utf-8"?>
 <ds:datastoreItem xmlns:ds="http://schemas.openxmlformats.org/officeDocument/2006/customXml" ds:itemID="{C4B0A65B-3E04-4635-B80B-50E8E99A82AF}">
   <ds:schemaRefs>
     <ds:schemaRef ds:uri="http://schemas.openxmlformats.org/officeDocument/2006/bibliography"/>
   </ds:schemaRefs>
 </ds:datastoreItem>
-</file>
-
-<file path=customXml/itemProps2.xml><?xml version="1.0" encoding="utf-8"?>
-<ds:datastoreItem xmlns:ds="http://schemas.openxmlformats.org/officeDocument/2006/customXml" ds:itemID="{3A06CB4F-E30C-4771-94AE-F7169303B6DE}">
-  <ds:schemaRefs>
-    <ds:schemaRef ds:uri="http://schemas.microsoft.com/sharepoint/v3/contenttype/forms"/>
-  </ds:schemaRefs>
-</ds:datastoreItem>
 </file>
</xml_diff>

<commit_message>
UPDATE Tema 3.1 Ejercicios 2, 3 & 4.
</commit_message>
<xml_diff>
--- a/Dossier2020-21-M3-UF1.docx
+++ b/Dossier2020-21-M3-UF1.docx
@@ -24371,7 +24371,7 @@
       <w:r>
         <w:rPr>
           <w:b/>
-          <w:highlight w:val="yellow"/>
+          <w:highlight w:val="green"/>
           <w:lang w:val="ca-ES"/>
         </w:rPr>
         <w:t>(NotaNumericaaLLetres5)</w:t>
@@ -24744,6 +24744,7 @@
       </w:pPr>
       <w:r>
         <w:rPr>
+          <w:highlight w:val="yellow"/>
           <w:lang w:val="ca-ES"/>
         </w:rPr>
         <w:t>(</w:t>
@@ -24752,6 +24753,7 @@
       <w:r>
         <w:rPr>
           <w:b/>
+          <w:highlight w:val="yellow"/>
           <w:lang w:val="ca-ES"/>
         </w:rPr>
         <w:t>QuantitatDigits</w:t>
@@ -24759,9 +24761,16 @@
       <w:proofErr w:type="spellEnd"/>
       <w:r>
         <w:rPr>
+          <w:highlight w:val="yellow"/>
           <w:lang w:val="ca-ES"/>
         </w:rPr>
-        <w:t xml:space="preserve">) </w:t>
+        <w:t>)</w:t>
+      </w:r>
+      <w:r>
+        <w:rPr>
+          <w:lang w:val="ca-ES"/>
+        </w:rPr>
+        <w:t xml:space="preserve"> </w:t>
       </w:r>
       <w:r>
         <w:rPr>
@@ -24781,6 +24790,7 @@
       </w:pPr>
       <w:r>
         <w:rPr>
+          <w:highlight w:val="yellow"/>
           <w:lang w:val="ca-ES"/>
         </w:rPr>
         <w:t>(</w:t>
@@ -24789,6 +24799,7 @@
       <w:r>
         <w:rPr>
           <w:b/>
+          <w:highlight w:val="yellow"/>
           <w:lang w:val="ca-ES"/>
         </w:rPr>
         <w:t>MostraDigits</w:t>
@@ -24796,9 +24807,16 @@
       <w:proofErr w:type="spellEnd"/>
       <w:r>
         <w:rPr>
+          <w:highlight w:val="yellow"/>
           <w:lang w:val="ca-ES"/>
         </w:rPr>
-        <w:t xml:space="preserve">) </w:t>
+        <w:t>)</w:t>
+      </w:r>
+      <w:r>
+        <w:rPr>
+          <w:lang w:val="ca-ES"/>
+        </w:rPr>
+        <w:t xml:space="preserve"> </w:t>
       </w:r>
       <w:r>
         <w:rPr>
@@ -24906,6 +24924,7 @@
       </w:pPr>
       <w:r>
         <w:rPr>
+          <w:highlight w:val="yellow"/>
           <w:lang w:val="ca-ES"/>
         </w:rPr>
         <w:t>(</w:t>
@@ -24914,6 +24933,7 @@
       <w:r>
         <w:rPr>
           <w:b/>
+          <w:highlight w:val="yellow"/>
           <w:lang w:val="ca-ES"/>
         </w:rPr>
         <w:t>Estacio</w:t>
@@ -24921,9 +24941,16 @@
       <w:proofErr w:type="spellEnd"/>
       <w:r>
         <w:rPr>
+          <w:highlight w:val="yellow"/>
           <w:lang w:val="ca-ES"/>
         </w:rPr>
-        <w:t xml:space="preserve">) </w:t>
+        <w:t>)</w:t>
+      </w:r>
+      <w:r>
+        <w:rPr>
+          <w:lang w:val="ca-ES"/>
+        </w:rPr>
+        <w:t xml:space="preserve"> </w:t>
       </w:r>
       <w:r>
         <w:rPr>
@@ -24946,6 +24973,7 @@
       </w:pPr>
       <w:r>
         <w:rPr>
+          <w:highlight w:val="yellow"/>
           <w:lang w:val="ca-ES"/>
         </w:rPr>
         <w:t>(</w:t>
@@ -24954,6 +24982,7 @@
       <w:r>
         <w:rPr>
           <w:b/>
+          <w:highlight w:val="yellow"/>
           <w:lang w:val="ca-ES"/>
         </w:rPr>
         <w:t>CanviMoneda</w:t>
@@ -24961,9 +24990,16 @@
       <w:proofErr w:type="spellEnd"/>
       <w:r>
         <w:rPr>
+          <w:highlight w:val="yellow"/>
           <w:lang w:val="ca-ES"/>
         </w:rPr>
-        <w:t xml:space="preserve">) </w:t>
+        <w:t>)</w:t>
+      </w:r>
+      <w:r>
+        <w:rPr>
+          <w:lang w:val="ca-ES"/>
+        </w:rPr>
+        <w:t xml:space="preserve"> </w:t>
       </w:r>
       <w:r>
         <w:rPr>
@@ -25014,6 +25050,7 @@
       </w:pPr>
       <w:r>
         <w:rPr>
+          <w:highlight w:val="yellow"/>
           <w:lang w:val="ca-ES"/>
         </w:rPr>
         <w:t>(</w:t>
@@ -25022,23 +25059,24 @@
       <w:r>
         <w:rPr>
           <w:b/>
+          <w:highlight w:val="yellow"/>
           <w:lang w:val="ca-ES"/>
         </w:rPr>
-        <w:t>Trian</w:t>
-      </w:r>
-      <w:r>
-        <w:rPr>
-          <w:b/>
+        <w:t>TriangleCaracter</w:t>
+      </w:r>
+      <w:proofErr w:type="spellEnd"/>
+      <w:r>
+        <w:rPr>
+          <w:highlight w:val="yellow"/>
           <w:lang w:val="ca-ES"/>
         </w:rPr>
-        <w:t>gleCaracter</w:t>
-      </w:r>
-      <w:proofErr w:type="spellEnd"/>
+        <w:t>)</w:t>
+      </w:r>
       <w:r>
         <w:rPr>
           <w:lang w:val="ca-ES"/>
         </w:rPr>
-        <w:t xml:space="preserve">) </w:t>
+        <w:t xml:space="preserve"> </w:t>
       </w:r>
       <w:r>
         <w:rPr>
@@ -25255,6 +25293,7 @@
           <w:rFonts w:ascii="Verdana" w:eastAsiaTheme="minorEastAsia" w:hAnsi="Verdana" w:cs="Arial"/>
           <w:color w:val="000000"/>
           <w:szCs w:val="24"/>
+          <w:highlight w:val="yellow"/>
           <w:lang w:eastAsia="ja-JP"/>
         </w:rPr>
         <w:t>(</w:t>
@@ -25265,9 +25304,20 @@
           <w:b/>
           <w:color w:val="000000"/>
           <w:szCs w:val="24"/>
+          <w:highlight w:val="yellow"/>
           <w:lang w:eastAsia="ja-JP"/>
         </w:rPr>
         <w:t>Base exponent</w:t>
+      </w:r>
+      <w:r>
+        <w:rPr>
+          <w:rFonts w:ascii="Verdana" w:eastAsiaTheme="minorEastAsia" w:hAnsi="Verdana" w:cs="Arial"/>
+          <w:color w:val="000000"/>
+          <w:szCs w:val="24"/>
+          <w:highlight w:val="yellow"/>
+          <w:lang w:eastAsia="ja-JP"/>
+        </w:rPr>
+        <w:t>)</w:t>
       </w:r>
       <w:r>
         <w:rPr>
@@ -25276,7 +25326,7 @@
           <w:szCs w:val="24"/>
           <w:lang w:eastAsia="ja-JP"/>
         </w:rPr>
-        <w:t xml:space="preserve">) </w:t>
+        <w:t xml:space="preserve"> </w:t>
       </w:r>
       <w:r>
         <w:rPr>
@@ -25424,6 +25474,7 @@
           <w:rFonts w:ascii="Verdana" w:eastAsiaTheme="minorEastAsia" w:hAnsi="Verdana" w:cs="Arial"/>
           <w:color w:val="000000"/>
           <w:szCs w:val="24"/>
+          <w:highlight w:val="yellow"/>
           <w:lang w:eastAsia="ja-JP"/>
         </w:rPr>
         <w:t>(</w:t>
@@ -25434,9 +25485,20 @@
           <w:b/>
           <w:color w:val="000000"/>
           <w:szCs w:val="24"/>
+          <w:highlight w:val="yellow"/>
           <w:lang w:eastAsia="ja-JP"/>
         </w:rPr>
         <w:t>Factorial</w:t>
+      </w:r>
+      <w:r>
+        <w:rPr>
+          <w:rFonts w:ascii="Verdana" w:eastAsiaTheme="minorEastAsia" w:hAnsi="Verdana" w:cs="Arial"/>
+          <w:color w:val="000000"/>
+          <w:szCs w:val="24"/>
+          <w:highlight w:val="yellow"/>
+          <w:lang w:eastAsia="ja-JP"/>
+        </w:rPr>
+        <w:t>)</w:t>
       </w:r>
       <w:r>
         <w:rPr>
@@ -25445,7 +25507,7 @@
           <w:szCs w:val="24"/>
           <w:lang w:eastAsia="ja-JP"/>
         </w:rPr>
-        <w:t xml:space="preserve">) </w:t>
+        <w:t xml:space="preserve"> </w:t>
       </w:r>
       <w:r>
         <w:rPr>
@@ -25507,18 +25569,28 @@
         </w:rPr>
       </w:pPr>
       <w:r>
+        <w:rPr>
+          <w:highlight w:val="yellow"/>
+        </w:rPr>
         <w:t>(</w:t>
       </w:r>
       <w:proofErr w:type="spellStart"/>
       <w:r>
         <w:rPr>
           <w:b/>
+          <w:highlight w:val="yellow"/>
         </w:rPr>
         <w:t>DiesMesAnyQuantitatDies</w:t>
       </w:r>
       <w:proofErr w:type="spellEnd"/>
       <w:r>
-        <w:t xml:space="preserve">) Donada una data determinada per un </w:t>
+        <w:rPr>
+          <w:highlight w:val="yellow"/>
+        </w:rPr>
+        <w:t>)</w:t>
+      </w:r>
+      <w:r>
+        <w:t xml:space="preserve"> Donada una data determinada per un </w:t>
       </w:r>
       <w:proofErr w:type="spellStart"/>
       <w:r>
@@ -26485,18 +26557,28 @@
         </w:numPr>
       </w:pPr>
       <w:r>
+        <w:rPr>
+          <w:highlight w:val="yellow"/>
+        </w:rPr>
         <w:t>(</w:t>
       </w:r>
       <w:proofErr w:type="spellStart"/>
       <w:r>
         <w:rPr>
           <w:b/>
+          <w:highlight w:val="yellow"/>
         </w:rPr>
         <w:t>Rectangle_Dreta_Esquerra_Centrat</w:t>
       </w:r>
       <w:proofErr w:type="spellEnd"/>
       <w:r>
-        <w:t xml:space="preserve">) </w:t>
+        <w:rPr>
+          <w:highlight w:val="yellow"/>
+        </w:rPr>
+        <w:t>)</w:t>
+      </w:r>
+      <w:r>
+        <w:t xml:space="preserve"> </w:t>
       </w:r>
       <w:proofErr w:type="spellStart"/>
       <w:r>

</xml_diff>